<commit_message>
zmena state machine pre vizualizaciu
</commit_message>
<xml_diff>
--- a/Finálna_Verzia/Dokumentácia_Domov_Jedným_Klikom.docx
+++ b/Finálna_Verzia/Dokumentácia_Domov_Jedným_Klikom.docx
@@ -532,7 +532,7 @@
                     <pic:cNvPicPr preferRelativeResize="0"/>
                   </pic:nvPicPr>
                   <pic:blipFill>
-                    <a:blip r:embed="rId6"/>
+                    <a:blip r:embed="rId9"/>
                     <a:srcRect/>
                     <a:stretch>
                       <a:fillRect/>
@@ -704,7 +704,7 @@
                     <pic:cNvPicPr preferRelativeResize="0"/>
                   </pic:nvPicPr>
                   <pic:blipFill>
-                    <a:blip r:embed="rId7"/>
+                    <a:blip r:embed="rId10"/>
                     <a:srcRect/>
                     <a:stretch>
                       <a:fillRect/>
@@ -788,7 +788,7 @@
                     <pic:cNvPicPr preferRelativeResize="0"/>
                   </pic:nvPicPr>
                   <pic:blipFill>
-                    <a:blip r:embed="rId8"/>
+                    <a:blip r:embed="rId11"/>
                     <a:srcRect/>
                     <a:stretch>
                       <a:fillRect/>
@@ -864,7 +864,7 @@
                     <pic:cNvPicPr preferRelativeResize="0"/>
                   </pic:nvPicPr>
                   <pic:blipFill>
-                    <a:blip r:embed="rId9"/>
+                    <a:blip r:embed="rId12"/>
                     <a:srcRect/>
                     <a:stretch>
                       <a:fillRect/>
@@ -945,7 +945,7 @@
                     <pic:cNvPicPr preferRelativeResize="0"/>
                   </pic:nvPicPr>
                   <pic:blipFill>
-                    <a:blip r:embed="rId10"/>
+                    <a:blip r:embed="rId13"/>
                     <a:srcRect/>
                     <a:stretch>
                       <a:fillRect/>
@@ -1022,7 +1022,7 @@
                     <pic:cNvPicPr preferRelativeResize="0"/>
                   </pic:nvPicPr>
                   <pic:blipFill>
-                    <a:blip r:embed="rId11"/>
+                    <a:blip r:embed="rId14"/>
                     <a:srcRect/>
                     <a:stretch>
                       <a:fillRect/>
@@ -1101,7 +1101,7 @@
                     <pic:cNvPicPr preferRelativeResize="0"/>
                   </pic:nvPicPr>
                   <pic:blipFill>
-                    <a:blip r:embed="rId12"/>
+                    <a:blip r:embed="rId15"/>
                     <a:srcRect/>
                     <a:stretch>
                       <a:fillRect/>
@@ -1154,7 +1154,7 @@
                     <pic:cNvPicPr preferRelativeResize="0"/>
                   </pic:nvPicPr>
                   <pic:blipFill>
-                    <a:blip r:embed="rId13"/>
+                    <a:blip r:embed="rId16"/>
                     <a:srcRect/>
                     <a:stretch>
                       <a:fillRect/>
@@ -1204,7 +1204,7 @@
                     <pic:cNvPicPr preferRelativeResize="0"/>
                   </pic:nvPicPr>
                   <pic:blipFill>
-                    <a:blip r:embed="rId14"/>
+                    <a:blip r:embed="rId17"/>
                     <a:srcRect/>
                     <a:stretch>
                       <a:fillRect/>
@@ -1259,7 +1259,15 @@
           <w:sz w:val="32"/>
           <w:szCs w:val="32"/>
         </w:rPr>
-        <w:t>Vyplnenie Fromulára</w:t>
+        <w:t xml:space="preserve">Vyplnenie </w:t>
+      </w:r>
+      <w:r>
+        <w:rPr>
+          <w:b/>
+          <w:sz w:val="32"/>
+          <w:szCs w:val="32"/>
+        </w:rPr>
+        <w:t>Formulára</w:t>
       </w:r>
       <w:r>
         <w:rPr>
@@ -1451,7 +1459,7 @@
                     <pic:cNvPicPr preferRelativeResize="0"/>
                   </pic:nvPicPr>
                   <pic:blipFill>
-                    <a:blip r:embed="rId15"/>
+                    <a:blip r:embed="rId18"/>
                     <a:srcRect/>
                     <a:stretch>
                       <a:fillRect/>
@@ -1549,7 +1557,7 @@
                     <pic:cNvPicPr preferRelativeResize="0"/>
                   </pic:nvPicPr>
                   <pic:blipFill>
-                    <a:blip r:embed="rId16"/>
+                    <a:blip r:embed="rId19"/>
                     <a:srcRect/>
                     <a:stretch>
                       <a:fillRect/>
@@ -1600,7 +1608,7 @@
                     <pic:cNvPicPr preferRelativeResize="0"/>
                   </pic:nvPicPr>
                   <pic:blipFill>
-                    <a:blip r:embed="rId17"/>
+                    <a:blip r:embed="rId20"/>
                     <a:srcRect/>
                     <a:stretch>
                       <a:fillRect/>
@@ -1651,7 +1659,7 @@
                     <pic:cNvPicPr preferRelativeResize="0"/>
                   </pic:nvPicPr>
                   <pic:blipFill>
-                    <a:blip r:embed="rId18"/>
+                    <a:blip r:embed="rId21"/>
                     <a:srcRect/>
                     <a:stretch>
                       <a:fillRect/>
@@ -1701,7 +1709,7 @@
                     <pic:cNvPicPr preferRelativeResize="0"/>
                   </pic:nvPicPr>
                   <pic:blipFill>
-                    <a:blip r:embed="rId19"/>
+                    <a:blip r:embed="rId22"/>
                     <a:srcRect/>
                     <a:stretch>
                       <a:fillRect/>
@@ -1741,7 +1749,7 @@
                     <pic:cNvPicPr preferRelativeResize="0"/>
                   </pic:nvPicPr>
                   <pic:blipFill>
-                    <a:blip r:embed="rId20"/>
+                    <a:blip r:embed="rId23"/>
                     <a:srcRect/>
                     <a:stretch>
                       <a:fillRect/>
@@ -1824,7 +1832,7 @@
                     <pic:cNvPicPr preferRelativeResize="0"/>
                   </pic:nvPicPr>
                   <pic:blipFill>
-                    <a:blip r:embed="rId21"/>
+                    <a:blip r:embed="rId24"/>
                     <a:srcRect/>
                     <a:stretch>
                       <a:fillRect/>
@@ -5068,7 +5076,13 @@
               <w:spacing w:after="0" w:line="240" w:lineRule="auto"/>
             </w:pPr>
             <w:r>
-              <w:t>Systém skontoluje všetky polia formulára, a overí či zadané dáta dávajú zmysel.</w:t>
+              <w:t xml:space="preserve">Systém </w:t>
+            </w:r>
+            <w:r>
+              <w:t>skontroluje</w:t>
+            </w:r>
+            <w:r>
+              <w:t xml:space="preserve"> všetky polia formulára, a overí či zadané dáta dávajú zmysel.</w:t>
             </w:r>
           </w:p>
           <w:p>
@@ -10374,7 +10388,13 @@
               <w:spacing w:after="0" w:line="240" w:lineRule="auto"/>
             </w:pPr>
             <w:r>
-              <w:t>Používateľ klikol na checkbox “Material zakúpený”</w:t>
+              <w:t>Používateľ klikol na checkbox “</w:t>
+            </w:r>
+            <w:r>
+              <w:t>Materiál</w:t>
+            </w:r>
+            <w:r>
+              <w:t xml:space="preserve"> zakúpený”</w:t>
             </w:r>
           </w:p>
           <w:p>
@@ -11439,7 +11459,13 @@
               <w:spacing w:after="0" w:line="240" w:lineRule="auto"/>
             </w:pPr>
             <w:r>
-              <w:t>Systém, Extrená API</w:t>
+              <w:t xml:space="preserve">Systém, </w:t>
+            </w:r>
+            <w:r>
+              <w:t>Externá</w:t>
+            </w:r>
+            <w:r>
+              <w:t xml:space="preserve"> API</w:t>
             </w:r>
           </w:p>
         </w:tc>
@@ -13134,7 +13160,7 @@
                     <pic:cNvPicPr/>
                   </pic:nvPicPr>
                   <pic:blipFill>
-                    <a:blip r:embed="rId22">
+                    <a:blip r:embed="rId25">
                       <a:extLst>
                         <a:ext uri="{28A0092B-C50C-407E-A947-70E740481C1C}">
                           <a14:useLocalDpi xmlns:a14="http://schemas.microsoft.com/office/drawing/2010/main" val="0"/>
@@ -13216,7 +13242,7 @@
                     <pic:cNvPicPr/>
                   </pic:nvPicPr>
                   <pic:blipFill>
-                    <a:blip r:embed="rId23"/>
+                    <a:blip r:embed="rId26"/>
                     <a:stretch>
                       <a:fillRect/>
                     </a:stretch>
@@ -13299,7 +13325,7 @@
                     <pic:cNvPicPr/>
                   </pic:nvPicPr>
                   <pic:blipFill>
-                    <a:blip r:embed="rId24"/>
+                    <a:blip r:embed="rId27"/>
                     <a:stretch>
                       <a:fillRect/>
                     </a:stretch>
@@ -13323,9 +13349,9 @@
     <w:p>
       <w:pPr>
         <w:rPr>
-          <w:b/>
-          <w:sz w:val="40"/>
-          <w:szCs w:val="40"/>
+          <w:bCs/>
+          <w:sz w:val="32"/>
+          <w:szCs w:val="32"/>
         </w:rPr>
       </w:pPr>
       <w:r>
@@ -13360,6 +13386,191 @@
           <w:szCs w:val="32"/>
         </w:rPr>
         <w:t xml:space="preserve"> ak nastala chyba, napríklad, že nemohol vygenerovať ani jednu vizualizáciu tak sa používateľovi zobrazí chyba, inak sa mu zobrazia vizualizácie. Používateľ klikne na vizualizáciu ktorá sa mu najviac páči a pošle požiadavku systému ktorý to uloží do databázy a zobrazí informáciu o správnom uložený používateľovi.</w:t>
+      </w:r>
+    </w:p>
+    <w:p>
+      <w:pPr>
+        <w:rPr>
+          <w:bCs/>
+          <w:sz w:val="32"/>
+          <w:szCs w:val="32"/>
+        </w:rPr>
+      </w:pPr>
+      <w:r>
+        <w:rPr>
+          <w:bCs/>
+          <w:sz w:val="32"/>
+          <w:szCs w:val="32"/>
+        </w:rPr>
+        <w:br w:type="page"/>
+      </w:r>
+    </w:p>
+    <w:p>
+      <w:pPr>
+        <w:rPr>
+          <w:b/>
+          <w:sz w:val="40"/>
+          <w:szCs w:val="40"/>
+        </w:rPr>
+      </w:pPr>
+      <w:r>
+        <w:rPr>
+          <w:b/>
+          <w:sz w:val="40"/>
+          <w:szCs w:val="40"/>
+        </w:rPr>
+        <w:lastRenderedPageBreak/>
+        <w:t>State Machine Diagramy</w:t>
+      </w:r>
+    </w:p>
+    <w:p>
+      <w:pPr>
+        <w:rPr>
+          <w:b/>
+          <w:sz w:val="40"/>
+          <w:szCs w:val="40"/>
+        </w:rPr>
+      </w:pPr>
+      <w:r>
+        <w:rPr>
+          <w:noProof/>
+        </w:rPr>
+        <w:drawing>
+          <wp:inline distT="0" distB="0" distL="0" distR="0" wp14:anchorId="05059C77" wp14:editId="52864574">
+            <wp:extent cx="5731510" cy="3963670"/>
+            <wp:effectExtent l="0" t="0" r="2540" b="0"/>
+            <wp:docPr id="103539334" name="Picture 1" descr="A diagram of a company&#10;&#10;Description automatically generated"/>
+            <wp:cNvGraphicFramePr>
+              <a:graphicFrameLocks xmlns:a="http://schemas.openxmlformats.org/drawingml/2006/main" noChangeAspect="1"/>
+            </wp:cNvGraphicFramePr>
+            <a:graphic xmlns:a="http://schemas.openxmlformats.org/drawingml/2006/main">
+              <a:graphicData uri="http://schemas.openxmlformats.org/drawingml/2006/picture">
+                <pic:pic xmlns:pic="http://schemas.openxmlformats.org/drawingml/2006/picture">
+                  <pic:nvPicPr>
+                    <pic:cNvPr id="103539334" name="Picture 1" descr="A diagram of a company&#10;&#10;Description automatically generated"/>
+                    <pic:cNvPicPr/>
+                  </pic:nvPicPr>
+                  <pic:blipFill>
+                    <a:blip r:embed="rId28"/>
+                    <a:stretch>
+                      <a:fillRect/>
+                    </a:stretch>
+                  </pic:blipFill>
+                  <pic:spPr>
+                    <a:xfrm>
+                      <a:off x="0" y="0"/>
+                      <a:ext cx="5731510" cy="3963670"/>
+                    </a:xfrm>
+                    <a:prstGeom prst="rect">
+                      <a:avLst/>
+                    </a:prstGeom>
+                  </pic:spPr>
+                </pic:pic>
+              </a:graphicData>
+            </a:graphic>
+          </wp:inline>
+        </w:drawing>
+      </w:r>
+    </w:p>
+    <w:p>
+      <w:pPr>
+        <w:rPr>
+          <w:bCs/>
+          <w:sz w:val="32"/>
+          <w:szCs w:val="32"/>
+        </w:rPr>
+      </w:pPr>
+      <w:r>
+        <w:rPr>
+          <w:bCs/>
+          <w:sz w:val="32"/>
+          <w:szCs w:val="32"/>
+        </w:rPr>
+        <w:t xml:space="preserve">State machine diagram pre formulár. Pri vyplňovaný formulára používateľ vyplňuje alebo mení už vyplnene polia, pri zmene sa formulár uloží do cache. Potom môže byt odoslaný, v procese kontroly a skontrolovaný, podľa vyhodnotenia kontroly sa buď formulár musí zmeniť alebo sa uloží do databázy. </w:t>
+      </w:r>
+    </w:p>
+    <w:p>
+      <w:pPr>
+        <w:rPr>
+          <w:b/>
+          <w:sz w:val="40"/>
+          <w:szCs w:val="40"/>
+        </w:rPr>
+      </w:pPr>
+    </w:p>
+    <w:p>
+      <w:pPr>
+        <w:rPr>
+          <w:b/>
+          <w:sz w:val="40"/>
+          <w:szCs w:val="40"/>
+        </w:rPr>
+      </w:pPr>
+      <w:r>
+        <w:rPr>
+          <w:noProof/>
+        </w:rPr>
+        <w:lastRenderedPageBreak/>
+        <w:drawing>
+          <wp:inline distT="0" distB="0" distL="0" distR="0" wp14:anchorId="6C03C55E" wp14:editId="5ABEAFBE">
+            <wp:extent cx="4856480" cy="5635506"/>
+            <wp:effectExtent l="0" t="0" r="1270" b="3810"/>
+            <wp:docPr id="1022810831" name="Picture 1" descr="A diagram of a system&#10;&#10;Description automatically generated with medium confidence"/>
+            <wp:cNvGraphicFramePr>
+              <a:graphicFrameLocks xmlns:a="http://schemas.openxmlformats.org/drawingml/2006/main" noChangeAspect="1"/>
+            </wp:cNvGraphicFramePr>
+            <a:graphic xmlns:a="http://schemas.openxmlformats.org/drawingml/2006/main">
+              <a:graphicData uri="http://schemas.openxmlformats.org/drawingml/2006/picture">
+                <pic:pic xmlns:pic="http://schemas.openxmlformats.org/drawingml/2006/picture">
+                  <pic:nvPicPr>
+                    <pic:cNvPr id="1022810831" name="Picture 1" descr="A diagram of a system&#10;&#10;Description automatically generated with medium confidence"/>
+                    <pic:cNvPicPr/>
+                  </pic:nvPicPr>
+                  <pic:blipFill>
+                    <a:blip r:embed="rId29"/>
+                    <a:stretch>
+                      <a:fillRect/>
+                    </a:stretch>
+                  </pic:blipFill>
+                  <pic:spPr>
+                    <a:xfrm>
+                      <a:off x="0" y="0"/>
+                      <a:ext cx="4871157" cy="5652538"/>
+                    </a:xfrm>
+                    <a:prstGeom prst="rect">
+                      <a:avLst/>
+                    </a:prstGeom>
+                  </pic:spPr>
+                </pic:pic>
+              </a:graphicData>
+            </a:graphic>
+          </wp:inline>
+        </w:drawing>
+      </w:r>
+    </w:p>
+    <w:p>
+      <w:pPr>
+        <w:rPr>
+          <w:b/>
+          <w:sz w:val="40"/>
+          <w:szCs w:val="40"/>
+        </w:rPr>
+      </w:pPr>
+      <w:r>
+        <w:rPr>
+          <w:bCs/>
+          <w:sz w:val="32"/>
+          <w:szCs w:val="32"/>
+        </w:rPr>
+        <w:t xml:space="preserve">State machine diagram pre </w:t>
+      </w:r>
+      <w:r>
+        <w:rPr>
+          <w:bCs/>
+          <w:sz w:val="32"/>
+          <w:szCs w:val="32"/>
+        </w:rPr>
+        <w:t>vizualizáciu. Najskôr je v procese generovania, ak sa nevygeneruje ani 1, tak sa vyhodí error, inak je vizualizácia vygenerovaná, potom zobrazená na výber, potom odoslaná a nakoniec uložená.</w:t>
       </w:r>
       <w:r>
         <w:rPr>
@@ -13422,7 +13633,7 @@
                     <pic:cNvPicPr preferRelativeResize="0"/>
                   </pic:nvPicPr>
                   <pic:blipFill>
-                    <a:blip r:embed="rId25"/>
+                    <a:blip r:embed="rId30"/>
                     <a:srcRect/>
                     <a:stretch>
                       <a:fillRect/>
@@ -13503,7 +13714,7 @@
                     <pic:cNvPicPr preferRelativeResize="0"/>
                   </pic:nvPicPr>
                   <pic:blipFill>
-                    <a:blip r:embed="rId26"/>
+                    <a:blip r:embed="rId31"/>
                     <a:srcRect/>
                     <a:stretch>
                       <a:fillRect/>
@@ -13578,7 +13789,7 @@
                     <pic:cNvPicPr preferRelativeResize="0"/>
                   </pic:nvPicPr>
                   <pic:blipFill>
-                    <a:blip r:embed="rId27"/>
+                    <a:blip r:embed="rId32"/>
                     <a:srcRect/>
                     <a:stretch>
                       <a:fillRect/>
@@ -13652,7 +13863,7 @@
                     <pic:cNvPicPr preferRelativeResize="0"/>
                   </pic:nvPicPr>
                   <pic:blipFill>
-                    <a:blip r:embed="rId28"/>
+                    <a:blip r:embed="rId33"/>
                     <a:srcRect/>
                     <a:stretch>
                       <a:fillRect/>
@@ -13723,7 +13934,7 @@
                     <pic:cNvPicPr preferRelativeResize="0"/>
                   </pic:nvPicPr>
                   <pic:blipFill>
-                    <a:blip r:embed="rId29"/>
+                    <a:blip r:embed="rId34"/>
                     <a:srcRect/>
                     <a:stretch>
                       <a:fillRect/>
@@ -13796,7 +14007,7 @@
                     <pic:cNvPicPr preferRelativeResize="0"/>
                   </pic:nvPicPr>
                   <pic:blipFill>
-                    <a:blip r:embed="rId30"/>
+                    <a:blip r:embed="rId35"/>
                     <a:srcRect/>
                     <a:stretch>
                       <a:fillRect/>
@@ -13868,7 +14079,7 @@
                     <pic:cNvPicPr preferRelativeResize="0"/>
                   </pic:nvPicPr>
                   <pic:blipFill>
-                    <a:blip r:embed="rId31"/>
+                    <a:blip r:embed="rId36"/>
                     <a:srcRect/>
                     <a:stretch>
                       <a:fillRect/>
@@ -13939,7 +14150,7 @@
                     <pic:cNvPicPr preferRelativeResize="0"/>
                   </pic:nvPicPr>
                   <pic:blipFill>
-                    <a:blip r:embed="rId32"/>
+                    <a:blip r:embed="rId37"/>
                     <a:srcRect/>
                     <a:stretch>
                       <a:fillRect/>
@@ -13986,7 +14197,7 @@
                     <pic:cNvPicPr preferRelativeResize="0"/>
                   </pic:nvPicPr>
                   <pic:blipFill>
-                    <a:blip r:embed="rId33"/>
+                    <a:blip r:embed="rId38"/>
                     <a:srcRect/>
                     <a:stretch>
                       <a:fillRect/>
@@ -14030,6 +14241,56 @@
     </w:sectPr>
   </w:body>
 </w:document>
+</file>
+
+<file path=word/endnotes.xml><?xml version="1.0" encoding="utf-8"?>
+<w:endnotes xmlns:wpc="http://schemas.microsoft.com/office/word/2010/wordprocessingCanvas" xmlns:cx="http://schemas.microsoft.com/office/drawing/2014/chartex" xmlns:cx1="http://schemas.microsoft.com/office/drawing/2015/9/8/chartex" xmlns:cx2="http://schemas.microsoft.com/office/drawing/2015/10/21/chartex" xmlns:cx3="http://schemas.microsoft.com/office/drawing/2016/5/9/chartex" xmlns:cx4="http://schemas.microsoft.com/office/drawing/2016/5/10/chartex" xmlns:cx5="http://schemas.microsoft.com/office/drawing/2016/5/11/chartex" xmlns:cx6="http://schemas.microsoft.com/office/drawing/2016/5/12/chartex" xmlns:cx7="http://schemas.microsoft.com/office/drawing/2016/5/13/chartex" xmlns:cx8="http://schemas.microsoft.com/office/drawing/2016/5/14/chartex" xmlns:mc="http://schemas.openxmlformats.org/markup-compatibility/2006" xmlns:aink="http://schemas.microsoft.com/office/drawing/2016/ink" xmlns:am3d="http://schemas.microsoft.com/office/drawing/2017/model3d" xmlns:o="urn:schemas-microsoft-com:office:office" xmlns:oel="http://schemas.microsoft.com/office/2019/extlst" xmlns:r="http://schemas.openxmlformats.org/officeDocument/2006/relationships" xmlns:m="http://schemas.openxmlformats.org/officeDocument/2006/math" xmlns:v="urn:schemas-microsoft-com:vml" xmlns:wp14="http://schemas.microsoft.com/office/word/2010/wordprocessingDrawing" xmlns:wp="http://schemas.openxmlformats.org/drawingml/2006/wordprocessingDrawing" xmlns:w10="urn:schemas-microsoft-com:office:word" xmlns:w="http://schemas.openxmlformats.org/wordprocessingml/2006/main" xmlns:w14="http://schemas.microsoft.com/office/word/2010/wordml" xmlns:w15="http://schemas.microsoft.com/office/word/2012/wordml" xmlns:w16cex="http://schemas.microsoft.com/office/word/2018/wordml/cex" xmlns:w16cid="http://schemas.microsoft.com/office/word/2016/wordml/cid" xmlns:w16="http://schemas.microsoft.com/office/word/2018/wordml" xmlns:w16du="http://schemas.microsoft.com/office/word/2023/wordml/word16du" xmlns:w16sdtdh="http://schemas.microsoft.com/office/word/2020/wordml/sdtdatahash" xmlns:w16se="http://schemas.microsoft.com/office/word/2015/wordml/symex" xmlns:wpg="http://schemas.microsoft.com/office/word/2010/wordprocessingGroup" xmlns:wpi="http://schemas.microsoft.com/office/word/2010/wordprocessingInk" xmlns:wne="http://schemas.microsoft.com/office/word/2006/wordml" xmlns:wps="http://schemas.microsoft.com/office/word/2010/wordprocessingShape" mc:Ignorable="w14 w15 w16se w16cid w16 w16cex w16sdtdh w16du wp14">
+  <w:endnote w:type="separator" w:id="-1">
+    <w:p>
+      <w:pPr>
+        <w:spacing w:after="0" w:line="240" w:lineRule="auto"/>
+      </w:pPr>
+      <w:r>
+        <w:separator/>
+      </w:r>
+    </w:p>
+  </w:endnote>
+  <w:endnote w:type="continuationSeparator" w:id="0">
+    <w:p>
+      <w:pPr>
+        <w:spacing w:after="0" w:line="240" w:lineRule="auto"/>
+      </w:pPr>
+      <w:r>
+        <w:continuationSeparator/>
+      </w:r>
+    </w:p>
+  </w:endnote>
+</w:endnotes>
+</file>
+
+<file path=word/footnotes.xml><?xml version="1.0" encoding="utf-8"?>
+<w:footnotes xmlns:wpc="http://schemas.microsoft.com/office/word/2010/wordprocessingCanvas" xmlns:cx="http://schemas.microsoft.com/office/drawing/2014/chartex" xmlns:cx1="http://schemas.microsoft.com/office/drawing/2015/9/8/chartex" xmlns:cx2="http://schemas.microsoft.com/office/drawing/2015/10/21/chartex" xmlns:cx3="http://schemas.microsoft.com/office/drawing/2016/5/9/chartex" xmlns:cx4="http://schemas.microsoft.com/office/drawing/2016/5/10/chartex" xmlns:cx5="http://schemas.microsoft.com/office/drawing/2016/5/11/chartex" xmlns:cx6="http://schemas.microsoft.com/office/drawing/2016/5/12/chartex" xmlns:cx7="http://schemas.microsoft.com/office/drawing/2016/5/13/chartex" xmlns:cx8="http://schemas.microsoft.com/office/drawing/2016/5/14/chartex" xmlns:mc="http://schemas.openxmlformats.org/markup-compatibility/2006" xmlns:aink="http://schemas.microsoft.com/office/drawing/2016/ink" xmlns:am3d="http://schemas.microsoft.com/office/drawing/2017/model3d" xmlns:o="urn:schemas-microsoft-com:office:office" xmlns:oel="http://schemas.microsoft.com/office/2019/extlst" xmlns:r="http://schemas.openxmlformats.org/officeDocument/2006/relationships" xmlns:m="http://schemas.openxmlformats.org/officeDocument/2006/math" xmlns:v="urn:schemas-microsoft-com:vml" xmlns:wp14="http://schemas.microsoft.com/office/word/2010/wordprocessingDrawing" xmlns:wp="http://schemas.openxmlformats.org/drawingml/2006/wordprocessingDrawing" xmlns:w10="urn:schemas-microsoft-com:office:word" xmlns:w="http://schemas.openxmlformats.org/wordprocessingml/2006/main" xmlns:w14="http://schemas.microsoft.com/office/word/2010/wordml" xmlns:w15="http://schemas.microsoft.com/office/word/2012/wordml" xmlns:w16cex="http://schemas.microsoft.com/office/word/2018/wordml/cex" xmlns:w16cid="http://schemas.microsoft.com/office/word/2016/wordml/cid" xmlns:w16="http://schemas.microsoft.com/office/word/2018/wordml" xmlns:w16du="http://schemas.microsoft.com/office/word/2023/wordml/word16du" xmlns:w16sdtdh="http://schemas.microsoft.com/office/word/2020/wordml/sdtdatahash" xmlns:w16se="http://schemas.microsoft.com/office/word/2015/wordml/symex" xmlns:wpg="http://schemas.microsoft.com/office/word/2010/wordprocessingGroup" xmlns:wpi="http://schemas.microsoft.com/office/word/2010/wordprocessingInk" xmlns:wne="http://schemas.microsoft.com/office/word/2006/wordml" xmlns:wps="http://schemas.microsoft.com/office/word/2010/wordprocessingShape" mc:Ignorable="w14 w15 w16se w16cid w16 w16cex w16sdtdh w16du wp14">
+  <w:footnote w:type="separator" w:id="-1">
+    <w:p>
+      <w:pPr>
+        <w:spacing w:after="0" w:line="240" w:lineRule="auto"/>
+      </w:pPr>
+      <w:r>
+        <w:separator/>
+      </w:r>
+    </w:p>
+  </w:footnote>
+  <w:footnote w:type="continuationSeparator" w:id="0">
+    <w:p>
+      <w:pPr>
+        <w:spacing w:after="0" w:line="240" w:lineRule="auto"/>
+      </w:pPr>
+      <w:r>
+        <w:continuationSeparator/>
+      </w:r>
+    </w:p>
+  </w:footnote>
+</w:footnotes>
 </file>
 
 <file path=word/numbering.xml><?xml version="1.0" encoding="utf-8"?>
@@ -19734,6 +19995,45 @@
       </w:tblCellMar>
     </w:tblPr>
   </w:style>
+  <w:style w:type="paragraph" w:styleId="FootnoteText">
+    <w:name w:val="footnote text"/>
+    <w:basedOn w:val="Normal"/>
+    <w:link w:val="FootnoteTextChar"/>
+    <w:uiPriority w:val="99"/>
+    <w:semiHidden/>
+    <w:unhideWhenUsed/>
+    <w:rsid w:val="00B97A22"/>
+    <w:pPr>
+      <w:spacing w:after="0" w:line="240" w:lineRule="auto"/>
+    </w:pPr>
+    <w:rPr>
+      <w:sz w:val="20"/>
+      <w:szCs w:val="20"/>
+    </w:rPr>
+  </w:style>
+  <w:style w:type="character" w:customStyle="1" w:styleId="FootnoteTextChar">
+    <w:name w:val="Footnote Text Char"/>
+    <w:basedOn w:val="DefaultParagraphFont"/>
+    <w:link w:val="FootnoteText"/>
+    <w:uiPriority w:val="99"/>
+    <w:semiHidden/>
+    <w:rsid w:val="00B97A22"/>
+    <w:rPr>
+      <w:sz w:val="20"/>
+      <w:szCs w:val="20"/>
+    </w:rPr>
+  </w:style>
+  <w:style w:type="character" w:styleId="FootnoteReference">
+    <w:name w:val="footnote reference"/>
+    <w:basedOn w:val="DefaultParagraphFont"/>
+    <w:uiPriority w:val="99"/>
+    <w:semiHidden/>
+    <w:unhideWhenUsed/>
+    <w:rsid w:val="00B97A22"/>
+    <w:rPr>
+      <w:vertAlign w:val="superscript"/>
+    </w:rPr>
+  </w:style>
 </w:styles>
 </file>
 
@@ -20038,6 +20338,10 @@
 </go:gDocsCustomXmlDataStorage>
 </file>
 
+<file path=customXml/item2.xml><?xml version="1.0" encoding="utf-8"?>
+<b:Sources xmlns:b="http://schemas.openxmlformats.org/officeDocument/2006/bibliography" xmlns="http://schemas.openxmlformats.org/officeDocument/2006/bibliography" SelectedStyle="\APASixthEditionOfficeOnline.xsl" StyleName="APA" Version="6"/>
+</file>
+
 <file path=customXml/itemProps1.xml><?xml version="1.0" encoding="utf-8"?>
 <ds:datastoreItem xmlns:ds="http://schemas.openxmlformats.org/officeDocument/2006/customXml" ds:itemID="{11111111-1234-1234-1234-123412341234}">
   <ds:schemaRefs>
@@ -20045,4 +20349,12 @@
     <ds:schemaRef ds:uri="http://schemas.openxmlformats.org/officeDocument/2006/relationships"/>
   </ds:schemaRefs>
 </ds:datastoreItem>
+</file>
+
+<file path=customXml/itemProps2.xml><?xml version="1.0" encoding="utf-8"?>
+<ds:datastoreItem xmlns:ds="http://schemas.openxmlformats.org/officeDocument/2006/customXml" ds:itemID="{D740DB0D-0FB7-4FD2-B95F-D0D1A5BB6645}">
+  <ds:schemaRefs>
+    <ds:schemaRef ds:uri="http://schemas.openxmlformats.org/officeDocument/2006/bibliography"/>
+  </ds:schemaRefs>
+</ds:datastoreItem>
 </file>
</xml_diff>

<commit_message>
+oprava activity a penker diagramu
</commit_message>
<xml_diff>
--- a/Finálna_Verzia/Dokumentácia_Domov_Jedným_Klikom.docx
+++ b/Finálna_Verzia/Dokumentácia_Domov_Jedným_Klikom.docx
@@ -1426,68 +1426,88 @@
       </w:pPr>
       <w:r>
         <w:rPr>
-          <w:b/>
-          <w:sz w:val="40"/>
-          <w:szCs w:val="40"/>
+          <w:noProof/>
         </w:rPr>
         <w:lastRenderedPageBreak/>
-        <w:t>Celkový procesný diagram</w:t>
-      </w:r>
-      <w:r>
-        <w:rPr>
-          <w:noProof/>
-        </w:rPr>
         <w:drawing>
-          <wp:anchor distT="0" distB="0" distL="114300" distR="114300" simplePos="0" relativeHeight="251658240" behindDoc="0" locked="0" layoutInCell="1" hidden="0" allowOverlap="1" wp14:anchorId="4009FCDE" wp14:editId="5A36B9EC">
+          <wp:anchor distT="0" distB="0" distL="114300" distR="114300" simplePos="0" relativeHeight="251660288" behindDoc="0" locked="0" layoutInCell="1" allowOverlap="1" wp14:anchorId="48DEF44E" wp14:editId="4D4C420D">
             <wp:simplePos x="0" y="0"/>
             <wp:positionH relativeFrom="column">
-              <wp:posOffset>3</wp:posOffset>
+              <wp:posOffset>962025</wp:posOffset>
             </wp:positionH>
             <wp:positionV relativeFrom="paragraph">
-              <wp:posOffset>371475</wp:posOffset>
+              <wp:posOffset>344805</wp:posOffset>
             </wp:positionV>
-            <wp:extent cx="4024313" cy="9390063"/>
-            <wp:effectExtent l="0" t="0" r="0" b="0"/>
-            <wp:wrapSquare wrapText="bothSides" distT="0" distB="0" distL="114300" distR="114300"/>
-            <wp:docPr id="1899084513" name="image19.png" descr="A diagram of a flowchart&#10;&#10;Description automatically generated"/>
-            <wp:cNvGraphicFramePr/>
+            <wp:extent cx="4105260" cy="8511540"/>
+            <wp:effectExtent l="0" t="0" r="0" b="3810"/>
+            <wp:wrapSquare wrapText="bothSides"/>
+            <wp:docPr id="77960280" name="Obrázok 1"/>
+            <wp:cNvGraphicFramePr>
+              <a:graphicFrameLocks xmlns:a="http://schemas.openxmlformats.org/drawingml/2006/main" noChangeAspect="1"/>
+            </wp:cNvGraphicFramePr>
             <a:graphic xmlns:a="http://schemas.openxmlformats.org/drawingml/2006/main">
               <a:graphicData uri="http://schemas.openxmlformats.org/drawingml/2006/picture">
                 <pic:pic xmlns:pic="http://schemas.openxmlformats.org/drawingml/2006/picture">
                   <pic:nvPicPr>
-                    <pic:cNvPr id="0" name="image19.png" descr="A diagram of a flowchart&#10;&#10;Description automatically generated"/>
-                    <pic:cNvPicPr preferRelativeResize="0"/>
+                    <pic:cNvPr id="0" name="Picture 1"/>
+                    <pic:cNvPicPr>
+                      <a:picLocks noChangeAspect="1" noChangeArrowheads="1"/>
+                    </pic:cNvPicPr>
                   </pic:nvPicPr>
                   <pic:blipFill>
-                    <a:blip r:embed="rId18"/>
+                    <a:blip r:embed="rId18">
+                      <a:extLst>
+                        <a:ext uri="{28A0092B-C50C-407E-A947-70E740481C1C}">
+                          <a14:useLocalDpi xmlns:a14="http://schemas.microsoft.com/office/drawing/2010/main" val="0"/>
+                        </a:ext>
+                      </a:extLst>
+                    </a:blip>
                     <a:srcRect/>
                     <a:stretch>
                       <a:fillRect/>
                     </a:stretch>
                   </pic:blipFill>
-                  <pic:spPr>
+                  <pic:spPr bwMode="auto">
                     <a:xfrm>
                       <a:off x="0" y="0"/>
-                      <a:ext cx="4024313" cy="9390063"/>
+                      <a:ext cx="4105260" cy="8511540"/>
                     </a:xfrm>
                     <a:prstGeom prst="rect">
                       <a:avLst/>
                     </a:prstGeom>
-                    <a:ln/>
+                    <a:noFill/>
+                    <a:ln>
+                      <a:noFill/>
+                    </a:ln>
                   </pic:spPr>
                 </pic:pic>
               </a:graphicData>
             </a:graphic>
+            <wp14:sizeRelH relativeFrom="margin">
+              <wp14:pctWidth>0</wp14:pctWidth>
+            </wp14:sizeRelH>
+            <wp14:sizeRelV relativeFrom="margin">
+              <wp14:pctHeight>0</wp14:pctHeight>
+            </wp14:sizeRelV>
           </wp:anchor>
         </w:drawing>
       </w:r>
-    </w:p>
-    <w:p>
-      <w:pPr>
+      <w:r>
         <w:rPr>
           <w:b/>
           <w:sz w:val="40"/>
           <w:szCs w:val="40"/>
+        </w:rPr>
+        <w:t>Celkový procesný diagram</w:t>
+      </w:r>
+    </w:p>
+    <w:p>
+      <w:pPr>
+        <w:rPr>
+          <w:b/>
+          <w:sz w:val="40"/>
+          <w:szCs w:val="40"/>
+          <w:lang w:val="en-US"/>
         </w:rPr>
       </w:pPr>
       <w:r>
@@ -1514,34 +1534,47 @@
           <w:noProof/>
         </w:rPr>
         <w:drawing>
-          <wp:inline distT="0" distB="0" distL="0" distR="0" wp14:anchorId="00877472" wp14:editId="678AE77E">
-            <wp:extent cx="4171429" cy="6142857"/>
-            <wp:effectExtent l="0" t="0" r="0" b="0"/>
-            <wp:docPr id="1899084507" name="image24.png" descr="A diagram of a formula&#10;&#10;Description automatically generated"/>
-            <wp:cNvGraphicFramePr/>
+          <wp:inline distT="0" distB="0" distL="0" distR="0" wp14:anchorId="41EA80A7" wp14:editId="3F1F3C56">
+            <wp:extent cx="4457619" cy="6534150"/>
+            <wp:effectExtent l="0" t="0" r="635" b="0"/>
+            <wp:docPr id="1498696267" name="Obrázok 3"/>
+            <wp:cNvGraphicFramePr>
+              <a:graphicFrameLocks xmlns:a="http://schemas.openxmlformats.org/drawingml/2006/main" noChangeAspect="1"/>
+            </wp:cNvGraphicFramePr>
             <a:graphic xmlns:a="http://schemas.openxmlformats.org/drawingml/2006/main">
               <a:graphicData uri="http://schemas.openxmlformats.org/drawingml/2006/picture">
                 <pic:pic xmlns:pic="http://schemas.openxmlformats.org/drawingml/2006/picture">
                   <pic:nvPicPr>
-                    <pic:cNvPr id="0" name="image24.png" descr="A diagram of a formula&#10;&#10;Description automatically generated"/>
-                    <pic:cNvPicPr preferRelativeResize="0"/>
+                    <pic:cNvPr id="0" name="Picture 3"/>
+                    <pic:cNvPicPr>
+                      <a:picLocks noChangeAspect="1" noChangeArrowheads="1"/>
+                    </pic:cNvPicPr>
                   </pic:nvPicPr>
                   <pic:blipFill>
-                    <a:blip r:embed="rId19"/>
+                    <a:blip r:embed="rId19">
+                      <a:extLst>
+                        <a:ext uri="{28A0092B-C50C-407E-A947-70E740481C1C}">
+                          <a14:useLocalDpi xmlns:a14="http://schemas.microsoft.com/office/drawing/2010/main" val="0"/>
+                        </a:ext>
+                      </a:extLst>
+                    </a:blip>
                     <a:srcRect/>
                     <a:stretch>
                       <a:fillRect/>
                     </a:stretch>
                   </pic:blipFill>
-                  <pic:spPr>
+                  <pic:spPr bwMode="auto">
                     <a:xfrm>
                       <a:off x="0" y="0"/>
-                      <a:ext cx="4171429" cy="6142857"/>
+                      <a:ext cx="4473876" cy="6557980"/>
                     </a:xfrm>
                     <a:prstGeom prst="rect">
                       <a:avLst/>
                     </a:prstGeom>
-                    <a:ln/>
+                    <a:noFill/>
+                    <a:ln>
+                      <a:noFill/>
+                    </a:ln>
                   </pic:spPr>
                 </pic:pic>
               </a:graphicData>
@@ -1565,34 +1598,47 @@
         </w:rPr>
         <w:lastRenderedPageBreak/>
         <w:drawing>
-          <wp:inline distT="0" distB="0" distL="0" distR="0" wp14:anchorId="56DFC1D0" wp14:editId="611B2339">
-            <wp:extent cx="3307715" cy="8863330"/>
+          <wp:inline distT="0" distB="0" distL="0" distR="0" wp14:anchorId="24BDB31F" wp14:editId="730A14D1">
+            <wp:extent cx="3438525" cy="8677083"/>
             <wp:effectExtent l="0" t="0" r="0" b="0"/>
-            <wp:docPr id="1899084508" name="image17.png" descr="A diagram of a diagram&#10;&#10;Description automatically generated"/>
-            <wp:cNvGraphicFramePr/>
+            <wp:docPr id="746349528" name="Obrázok 4"/>
+            <wp:cNvGraphicFramePr>
+              <a:graphicFrameLocks xmlns:a="http://schemas.openxmlformats.org/drawingml/2006/main" noChangeAspect="1"/>
+            </wp:cNvGraphicFramePr>
             <a:graphic xmlns:a="http://schemas.openxmlformats.org/drawingml/2006/main">
               <a:graphicData uri="http://schemas.openxmlformats.org/drawingml/2006/picture">
                 <pic:pic xmlns:pic="http://schemas.openxmlformats.org/drawingml/2006/picture">
                   <pic:nvPicPr>
-                    <pic:cNvPr id="0" name="image17.png" descr="A diagram of a diagram&#10;&#10;Description automatically generated"/>
-                    <pic:cNvPicPr preferRelativeResize="0"/>
+                    <pic:cNvPr id="0" name="Picture 4"/>
+                    <pic:cNvPicPr>
+                      <a:picLocks noChangeAspect="1" noChangeArrowheads="1"/>
+                    </pic:cNvPicPr>
                   </pic:nvPicPr>
                   <pic:blipFill>
-                    <a:blip r:embed="rId20"/>
+                    <a:blip r:embed="rId20">
+                      <a:extLst>
+                        <a:ext uri="{28A0092B-C50C-407E-A947-70E740481C1C}">
+                          <a14:useLocalDpi xmlns:a14="http://schemas.microsoft.com/office/drawing/2010/main" val="0"/>
+                        </a:ext>
+                      </a:extLst>
+                    </a:blip>
                     <a:srcRect/>
                     <a:stretch>
                       <a:fillRect/>
                     </a:stretch>
                   </pic:blipFill>
-                  <pic:spPr>
+                  <pic:spPr bwMode="auto">
                     <a:xfrm>
                       <a:off x="0" y="0"/>
-                      <a:ext cx="3307715" cy="8863330"/>
+                      <a:ext cx="3441875" cy="8685536"/>
                     </a:xfrm>
                     <a:prstGeom prst="rect">
                       <a:avLst/>
                     </a:prstGeom>
-                    <a:ln/>
+                    <a:noFill/>
+                    <a:ln>
+                      <a:noFill/>
+                    </a:ln>
                   </pic:spPr>
                 </pic:pic>
               </a:graphicData>
@@ -1616,34 +1662,47 @@
         </w:rPr>
         <w:lastRenderedPageBreak/>
         <w:drawing>
-          <wp:inline distT="0" distB="0" distL="0" distR="0" wp14:anchorId="692339AA" wp14:editId="0768278C">
-            <wp:extent cx="3241040" cy="8863330"/>
-            <wp:effectExtent l="0" t="0" r="0" b="0"/>
-            <wp:docPr id="1899084509" name="image22.png" descr="A diagram of a flowchart&#10;&#10;Description automatically generated"/>
-            <wp:cNvGraphicFramePr/>
+          <wp:inline distT="0" distB="0" distL="0" distR="0" wp14:anchorId="63E10F24" wp14:editId="07DB9502">
+            <wp:extent cx="3114937" cy="8705850"/>
+            <wp:effectExtent l="0" t="0" r="9525" b="0"/>
+            <wp:docPr id="1022665853" name="Obrázok 5"/>
+            <wp:cNvGraphicFramePr>
+              <a:graphicFrameLocks xmlns:a="http://schemas.openxmlformats.org/drawingml/2006/main" noChangeAspect="1"/>
+            </wp:cNvGraphicFramePr>
             <a:graphic xmlns:a="http://schemas.openxmlformats.org/drawingml/2006/main">
               <a:graphicData uri="http://schemas.openxmlformats.org/drawingml/2006/picture">
                 <pic:pic xmlns:pic="http://schemas.openxmlformats.org/drawingml/2006/picture">
                   <pic:nvPicPr>
-                    <pic:cNvPr id="0" name="image22.png" descr="A diagram of a flowchart&#10;&#10;Description automatically generated"/>
-                    <pic:cNvPicPr preferRelativeResize="0"/>
+                    <pic:cNvPr id="0" name="Picture 5"/>
+                    <pic:cNvPicPr>
+                      <a:picLocks noChangeAspect="1" noChangeArrowheads="1"/>
+                    </pic:cNvPicPr>
                   </pic:nvPicPr>
                   <pic:blipFill>
-                    <a:blip r:embed="rId21"/>
+                    <a:blip r:embed="rId21">
+                      <a:extLst>
+                        <a:ext uri="{28A0092B-C50C-407E-A947-70E740481C1C}">
+                          <a14:useLocalDpi xmlns:a14="http://schemas.microsoft.com/office/drawing/2010/main" val="0"/>
+                        </a:ext>
+                      </a:extLst>
+                    </a:blip>
                     <a:srcRect/>
                     <a:stretch>
                       <a:fillRect/>
                     </a:stretch>
                   </pic:blipFill>
-                  <pic:spPr>
+                  <pic:spPr bwMode="auto">
                     <a:xfrm>
                       <a:off x="0" y="0"/>
-                      <a:ext cx="3241040" cy="8863330"/>
+                      <a:ext cx="3116574" cy="8710426"/>
                     </a:xfrm>
                     <a:prstGeom prst="rect">
                       <a:avLst/>
                     </a:prstGeom>
-                    <a:ln/>
+                    <a:noFill/>
+                    <a:ln>
+                      <a:noFill/>
+                    </a:ln>
                   </pic:spPr>
                 </pic:pic>
               </a:graphicData>
@@ -1662,38 +1721,54 @@
       </w:pPr>
       <w:r>
         <w:rPr>
+          <w:b/>
           <w:noProof/>
+          <w:sz w:val="40"/>
+          <w:szCs w:val="40"/>
         </w:rPr>
         <w:lastRenderedPageBreak/>
         <w:drawing>
-          <wp:inline distT="0" distB="0" distL="0" distR="0" wp14:anchorId="41C1D1D8" wp14:editId="439C16D9">
-            <wp:extent cx="1990476" cy="4304762"/>
+          <wp:inline distT="0" distB="0" distL="0" distR="0" wp14:anchorId="59985102" wp14:editId="00529487">
+            <wp:extent cx="3584944" cy="4267200"/>
             <wp:effectExtent l="0" t="0" r="0" b="0"/>
-            <wp:docPr id="1899084510" name="image18.png" descr="A diagram of a flowchart&#10;&#10;Description automatically generated"/>
-            <wp:cNvGraphicFramePr/>
+            <wp:docPr id="397873211" name="Obrázok 7" descr="Obrázok, na ktorom je text, snímka obrazovky, diagram, písmo&#10;&#10;Automaticky generovaný popis"/>
+            <wp:cNvGraphicFramePr>
+              <a:graphicFrameLocks xmlns:a="http://schemas.openxmlformats.org/drawingml/2006/main" noChangeAspect="1"/>
+            </wp:cNvGraphicFramePr>
             <a:graphic xmlns:a="http://schemas.openxmlformats.org/drawingml/2006/main">
               <a:graphicData uri="http://schemas.openxmlformats.org/drawingml/2006/picture">
                 <pic:pic xmlns:pic="http://schemas.openxmlformats.org/drawingml/2006/picture">
                   <pic:nvPicPr>
-                    <pic:cNvPr id="0" name="image18.png" descr="A diagram of a flowchart&#10;&#10;Description automatically generated"/>
-                    <pic:cNvPicPr preferRelativeResize="0"/>
+                    <pic:cNvPr id="397873211" name="Obrázok 7" descr="Obrázok, na ktorom je text, snímka obrazovky, diagram, písmo&#10;&#10;Automaticky generovaný popis"/>
+                    <pic:cNvPicPr>
+                      <a:picLocks noChangeAspect="1" noChangeArrowheads="1"/>
+                    </pic:cNvPicPr>
                   </pic:nvPicPr>
                   <pic:blipFill>
-                    <a:blip r:embed="rId22"/>
+                    <a:blip r:embed="rId22">
+                      <a:extLst>
+                        <a:ext uri="{28A0092B-C50C-407E-A947-70E740481C1C}">
+                          <a14:useLocalDpi xmlns:a14="http://schemas.microsoft.com/office/drawing/2010/main" val="0"/>
+                        </a:ext>
+                      </a:extLst>
+                    </a:blip>
                     <a:srcRect/>
                     <a:stretch>
                       <a:fillRect/>
                     </a:stretch>
                   </pic:blipFill>
-                  <pic:spPr>
+                  <pic:spPr bwMode="auto">
                     <a:xfrm>
                       <a:off x="0" y="0"/>
-                      <a:ext cx="1990476" cy="4304762"/>
+                      <a:ext cx="3597726" cy="4282415"/>
                     </a:xfrm>
                     <a:prstGeom prst="rect">
                       <a:avLst/>
                     </a:prstGeom>
-                    <a:ln/>
+                    <a:noFill/>
+                    <a:ln>
+                      <a:noFill/>
+                    </a:ln>
                   </pic:spPr>
                 </pic:pic>
               </a:graphicData>
@@ -1706,34 +1781,47 @@
           <w:noProof/>
         </w:rPr>
         <w:drawing>
-          <wp:inline distT="0" distB="0" distL="0" distR="0" wp14:anchorId="56255254" wp14:editId="70D45600">
-            <wp:extent cx="3457143" cy="4561905"/>
+          <wp:inline distT="0" distB="0" distL="0" distR="0" wp14:anchorId="55786DC2" wp14:editId="1215C689">
+            <wp:extent cx="2362200" cy="4060862"/>
             <wp:effectExtent l="0" t="0" r="0" b="0"/>
-            <wp:docPr id="1899084511" name="image23.png" descr="A diagram of a work flow&#10;&#10;Description automatically generated"/>
-            <wp:cNvGraphicFramePr/>
+            <wp:docPr id="946826377" name="Obrázok 6"/>
+            <wp:cNvGraphicFramePr>
+              <a:graphicFrameLocks xmlns:a="http://schemas.openxmlformats.org/drawingml/2006/main" noChangeAspect="1"/>
+            </wp:cNvGraphicFramePr>
             <a:graphic xmlns:a="http://schemas.openxmlformats.org/drawingml/2006/main">
               <a:graphicData uri="http://schemas.openxmlformats.org/drawingml/2006/picture">
                 <pic:pic xmlns:pic="http://schemas.openxmlformats.org/drawingml/2006/picture">
                   <pic:nvPicPr>
-                    <pic:cNvPr id="0" name="image23.png" descr="A diagram of a work flow&#10;&#10;Description automatically generated"/>
-                    <pic:cNvPicPr preferRelativeResize="0"/>
+                    <pic:cNvPr id="0" name="Picture 6"/>
+                    <pic:cNvPicPr>
+                      <a:picLocks noChangeAspect="1" noChangeArrowheads="1"/>
+                    </pic:cNvPicPr>
                   </pic:nvPicPr>
                   <pic:blipFill>
-                    <a:blip r:embed="rId23"/>
+                    <a:blip r:embed="rId23">
+                      <a:extLst>
+                        <a:ext uri="{28A0092B-C50C-407E-A947-70E740481C1C}">
+                          <a14:useLocalDpi xmlns:a14="http://schemas.microsoft.com/office/drawing/2010/main" val="0"/>
+                        </a:ext>
+                      </a:extLst>
+                    </a:blip>
                     <a:srcRect/>
                     <a:stretch>
                       <a:fillRect/>
                     </a:stretch>
                   </pic:blipFill>
-                  <pic:spPr>
+                  <pic:spPr bwMode="auto">
                     <a:xfrm>
                       <a:off x="0" y="0"/>
-                      <a:ext cx="3457143" cy="4561905"/>
+                      <a:ext cx="2367776" cy="4070448"/>
                     </a:xfrm>
                     <a:prstGeom prst="rect">
                       <a:avLst/>
                     </a:prstGeom>
-                    <a:ln/>
+                    <a:noFill/>
+                    <a:ln>
+                      <a:noFill/>
+                    </a:ln>
                   </pic:spPr>
                 </pic:pic>
               </a:graphicData>
@@ -3918,6 +4006,7 @@
               <w:spacing w:after="0" w:line="240" w:lineRule="auto"/>
             </w:pPr>
             <w:r>
+              <w:lastRenderedPageBreak/>
               <w:t>Alternatívne toky</w:t>
             </w:r>
           </w:p>
@@ -4733,6 +4822,7 @@
               <w:spacing w:after="0" w:line="240" w:lineRule="auto"/>
             </w:pPr>
             <w:r>
+              <w:lastRenderedPageBreak/>
               <w:t>Alternatívne toky</w:t>
             </w:r>
           </w:p>
@@ -5470,6 +5560,7 @@
               <w:spacing w:after="0" w:line="240" w:lineRule="auto"/>
             </w:pPr>
             <w:r>
+              <w:lastRenderedPageBreak/>
               <w:t>Alternatívne toky</w:t>
             </w:r>
           </w:p>
@@ -6982,6 +7073,7 @@
               <w:spacing w:after="0" w:line="240" w:lineRule="auto"/>
             </w:pPr>
             <w:r>
+              <w:lastRenderedPageBreak/>
               <w:t>Alternatívne toky</w:t>
             </w:r>
           </w:p>
@@ -7721,6 +7813,7 @@
               <w:spacing w:after="0" w:line="240" w:lineRule="auto"/>
             </w:pPr>
             <w:r>
+              <w:lastRenderedPageBreak/>
               <w:t>Alternatívne toky</w:t>
             </w:r>
           </w:p>
@@ -8465,6 +8558,7 @@
               <w:spacing w:after="0" w:line="240" w:lineRule="auto"/>
             </w:pPr>
             <w:r>
+              <w:lastRenderedPageBreak/>
               <w:t>Alternatívne toky</w:t>
             </w:r>
           </w:p>

</xml_diff>